<commit_message>
bom and report updated
</commit_message>
<xml_diff>
--- a/Lab07Report.docx
+++ b/Lab07Report.docx
@@ -50,8 +50,20 @@
           <w:szCs w:val="24"/>
           <w:u w:val="single"/>
         </w:rPr>
-        <w:t>Gabriel Moore and Calvin Heischman</w:t>
-      </w:r>
+        <w:t xml:space="preserve">Gabriel Moore and Calvin </w:t>
+      </w:r>
+      <w:proofErr w:type="spellStart"/>
+      <w:r>
+        <w:rPr>
+          <w:rFonts w:ascii="Times New Roman" w:eastAsia="Times New Roman" w:hAnsi="Times New Roman"/>
+          <w:color w:val="000000"/>
+          <w:sz w:val="24"/>
+          <w:szCs w:val="24"/>
+          <w:u w:val="single"/>
+        </w:rPr>
+        <w:t>Heischman</w:t>
+      </w:r>
+      <w:proofErr w:type="spellEnd"/>
     </w:p>
     <w:p>
       <w:pPr>
@@ -415,6 +427,7 @@
         </w:rPr>
         <w:t xml:space="preserve">Using </w:t>
       </w:r>
+      <w:proofErr w:type="spellStart"/>
       <w:r>
         <w:rPr>
           <w:rFonts w:ascii="Times New Roman" w:eastAsia="Times New Roman" w:hAnsi="Times New Roman"/>
@@ -426,6 +439,7 @@
         </w:rPr>
         <w:t>KiCad</w:t>
       </w:r>
+      <w:proofErr w:type="spellEnd"/>
       <w:r>
         <w:rPr>
           <w:rFonts w:ascii="Times New Roman" w:eastAsia="Times New Roman" w:hAnsi="Times New Roman"/>
@@ -460,6 +474,7 @@
       <w:r>
         <w:rPr>
           <w:rFonts w:ascii="Times New Roman" w:hAnsi="Times New Roman"/>
+          <w:noProof/>
           <w:color w:val="000000"/>
           <w:szCs w:val="24"/>
         </w:rPr>
@@ -552,6 +567,7 @@
         </w:rPr>
         <w:t xml:space="preserve">Using </w:t>
       </w:r>
+      <w:proofErr w:type="spellStart"/>
       <w:r>
         <w:rPr>
           <w:rFonts w:ascii="Times New Roman" w:eastAsia="Times New Roman" w:hAnsi="Times New Roman"/>
@@ -563,6 +579,7 @@
         </w:rPr>
         <w:t>KiCad</w:t>
       </w:r>
+      <w:proofErr w:type="spellEnd"/>
       <w:r>
         <w:rPr>
           <w:rFonts w:ascii="Times New Roman" w:eastAsia="Times New Roman" w:hAnsi="Times New Roman"/>
@@ -1104,6 +1121,130 @@
     <w:p>
       <w:pPr>
         <w:spacing w:line="264" w:lineRule="auto"/>
+        <w:ind w:left="360"/>
+        <w:jc w:val="both"/>
+        <w:rPr>
+          <w:rFonts w:ascii="Times New Roman" w:hAnsi="Times New Roman"/>
+          <w:color w:val="FF0000"/>
+          <w:szCs w:val="24"/>
+        </w:rPr>
+      </w:pPr>
+      <w:r>
+        <w:rPr>
+          <w:rFonts w:ascii="Times New Roman" w:hAnsi="Times New Roman"/>
+          <w:color w:val="FF0000"/>
+          <w:szCs w:val="24"/>
+        </w:rPr>
+        <w:t>25</w:t>
+      </w:r>
+      <w:r>
+        <w:rPr>
+          <w:rFonts w:ascii="Times New Roman" w:hAnsi="Times New Roman"/>
+          <w:color w:val="FF0000"/>
+          <w:szCs w:val="24"/>
+        </w:rPr>
+        <w:t xml:space="preserve"> + </w:t>
+      </w:r>
+      <w:r>
+        <w:rPr>
+          <w:rFonts w:ascii="Times New Roman" w:hAnsi="Times New Roman"/>
+          <w:color w:val="FF0000"/>
+          <w:szCs w:val="24"/>
+        </w:rPr>
+        <w:t>160</w:t>
+      </w:r>
+      <w:r>
+        <w:rPr>
+          <w:rFonts w:ascii="Times New Roman" w:hAnsi="Times New Roman"/>
+          <w:color w:val="FF0000"/>
+          <w:szCs w:val="24"/>
+        </w:rPr>
+        <w:t xml:space="preserve"> + </w:t>
+      </w:r>
+      <w:r>
+        <w:rPr>
+          <w:rFonts w:ascii="Times New Roman" w:hAnsi="Times New Roman"/>
+          <w:color w:val="FF0000"/>
+          <w:szCs w:val="24"/>
+        </w:rPr>
+        <w:t>3.6</w:t>
+      </w:r>
+      <w:r>
+        <w:rPr>
+          <w:rFonts w:ascii="Times New Roman" w:hAnsi="Times New Roman"/>
+          <w:color w:val="FF0000"/>
+          <w:szCs w:val="24"/>
+        </w:rPr>
+        <w:t xml:space="preserve"> + </w:t>
+      </w:r>
+      <w:r>
+        <w:rPr>
+          <w:rFonts w:ascii="Times New Roman" w:hAnsi="Times New Roman"/>
+          <w:color w:val="FF0000"/>
+          <w:szCs w:val="24"/>
+        </w:rPr>
+        <w:t>25</w:t>
+      </w:r>
+      <w:r>
+        <w:rPr>
+          <w:rFonts w:ascii="Times New Roman" w:hAnsi="Times New Roman"/>
+          <w:color w:val="FF0000"/>
+          <w:szCs w:val="24"/>
+        </w:rPr>
+        <w:t xml:space="preserve"> + </w:t>
+      </w:r>
+      <w:r>
+        <w:rPr>
+          <w:rFonts w:ascii="Times New Roman" w:hAnsi="Times New Roman"/>
+          <w:color w:val="FF0000"/>
+          <w:szCs w:val="24"/>
+        </w:rPr>
+        <w:t>7</w:t>
+      </w:r>
+      <w:r>
+        <w:rPr>
+          <w:rFonts w:ascii="Times New Roman" w:hAnsi="Times New Roman"/>
+          <w:color w:val="FF0000"/>
+          <w:szCs w:val="24"/>
+        </w:rPr>
+        <w:t xml:space="preserve">*2 = </w:t>
+      </w:r>
+      <w:r>
+        <w:rPr>
+          <w:rFonts w:ascii="Times New Roman" w:hAnsi="Times New Roman"/>
+          <w:color w:val="FF0000"/>
+          <w:szCs w:val="24"/>
+        </w:rPr>
+        <w:t>22</w:t>
+      </w:r>
+      <w:r>
+        <w:rPr>
+          <w:rFonts w:ascii="Times New Roman" w:hAnsi="Times New Roman"/>
+          <w:color w:val="FF0000"/>
+          <w:szCs w:val="24"/>
+        </w:rPr>
+        <w:t>7</w:t>
+      </w:r>
+      <w:r>
+        <w:rPr>
+          <w:rFonts w:ascii="Times New Roman" w:hAnsi="Times New Roman"/>
+          <w:color w:val="FF0000"/>
+          <w:szCs w:val="24"/>
+        </w:rPr>
+        <w:t>.6</w:t>
+      </w:r>
+      <w:r>
+        <w:rPr>
+          <w:rFonts w:ascii="Times New Roman" w:hAnsi="Times New Roman"/>
+          <w:color w:val="FF0000"/>
+          <w:szCs w:val="24"/>
+        </w:rPr>
+        <w:t xml:space="preserve"> mA (max current draw)</w:t>
+      </w:r>
+    </w:p>
+    <w:p>
+      <w:pPr>
+        <w:spacing w:line="264" w:lineRule="auto"/>
         <w:jc w:val="both"/>
         <w:rPr>
           <w:rFonts w:ascii="Times New Roman" w:hAnsi="Times New Roman"/>
@@ -1352,6 +1493,30 @@
     <w:p>
       <w:pPr>
         <w:pStyle w:val="ListParagraph"/>
+        <w:spacing w:line="264" w:lineRule="auto"/>
+        <w:contextualSpacing w:val="0"/>
+        <w:jc w:val="both"/>
+        <w:rPr>
+          <w:rFonts w:ascii="Times New Roman" w:hAnsi="Times New Roman"/>
+          <w:color w:val="FF0000"/>
+          <w:sz w:val="24"/>
+          <w:szCs w:val="24"/>
+        </w:rPr>
+      </w:pPr>
+      <w:r>
+        <w:rPr>
+          <w:rFonts w:ascii="Times New Roman" w:hAnsi="Times New Roman"/>
+          <w:color w:val="FF0000"/>
+          <w:sz w:val="24"/>
+          <w:szCs w:val="24"/>
+        </w:rPr>
+        <w:lastRenderedPageBreak/>
+        <w:t>YES: (check PCB for details)</w:t>
+      </w:r>
+    </w:p>
+    <w:p>
+      <w:pPr>
+        <w:pStyle w:val="ListParagraph"/>
         <w:rPr>
           <w:rFonts w:ascii="Times New Roman" w:hAnsi="Times New Roman"/>
           <w:color w:val="000000"/>
@@ -1384,7 +1549,6 @@
           <w:sz w:val="24"/>
           <w:szCs w:val="24"/>
         </w:rPr>
-        <w:lastRenderedPageBreak/>
         <w:t xml:space="preserve">Deliverable </w:t>
       </w:r>
       <w:r>

</xml_diff>